<commit_message>
addednew docs and updated old ones
</commit_message>
<xml_diff>
--- a/Syncweave High Level Scenarios.docx
+++ b/Syncweave High Level Scenarios.docx
@@ -6,106 +6,21 @@
       <w:pPr>
         <w:pStyle w:val="Title"/>
       </w:pPr>
-      <w:r>
-        <w:t>Syncweave High Level Scenarios</w:t>
-      </w:r>
-    </w:p>
-    <w:p>
-      <w:pPr>
-        <w:rPr>
-          <w:color w:val="A6A6A6" w:themeColor="background1" w:themeShade="A6"/>
-        </w:rPr>
-      </w:pPr>
-      <w:r>
-        <w:rPr>
-          <w:color w:val="A6A6A6" w:themeColor="background1" w:themeShade="A6"/>
-        </w:rPr>
-        <w:t>/* Go to 10.21.14.24/TestLink/index.php</w:t>
-      </w:r>
-    </w:p>
-    <w:p>
-      <w:pPr>
-        <w:rPr>
-          <w:color w:val="A6A6A6" w:themeColor="background1" w:themeShade="A6"/>
-        </w:rPr>
-      </w:pPr>
-      <w:r>
-        <w:rPr>
-          <w:color w:val="A6A6A6" w:themeColor="background1" w:themeShade="A6"/>
-        </w:rPr>
-        <w:t xml:space="preserve">Log in as “admin” </w:t>
-      </w:r>
-    </w:p>
-    <w:p>
-      <w:pPr>
-        <w:rPr>
-          <w:color w:val="A6A6A6" w:themeColor="background1" w:themeShade="A6"/>
-        </w:rPr>
-      </w:pPr>
-      <w:r>
-        <w:rPr>
-          <w:color w:val="A6A6A6" w:themeColor="background1" w:themeShade="A6"/>
-        </w:rPr>
-        <w:t>pwd “qarocks”</w:t>
-      </w:r>
-    </w:p>
-    <w:p>
-      <w:pPr>
-        <w:rPr>
-          <w:color w:val="A6A6A6" w:themeColor="background1" w:themeShade="A6"/>
-        </w:rPr>
-      </w:pPr>
-    </w:p>
-    <w:p>
-      <w:pPr>
-        <w:rPr>
-          <w:color w:val="A6A6A6" w:themeColor="background1" w:themeShade="A6"/>
-        </w:rPr>
-      </w:pPr>
-      <w:r>
-        <w:rPr>
-          <w:color w:val="A6A6A6" w:themeColor="background1" w:themeShade="A6"/>
-        </w:rPr>
-        <w:t>On the top right corner you’ll see “Test project” Select “File sync plugin”</w:t>
-      </w:r>
-    </w:p>
-    <w:p>
-      <w:pPr>
-        <w:rPr>
-          <w:color w:val="A6A6A6" w:themeColor="background1" w:themeShade="A6"/>
-        </w:rPr>
-      </w:pPr>
-      <w:r>
-        <w:rPr>
-          <w:color w:val="A6A6A6" w:themeColor="background1" w:themeShade="A6"/>
-        </w:rPr>
-        <w:t xml:space="preserve">Visit the requirement specification tab. Here you should find some test cases which should be a good starting point for you. </w:t>
-      </w:r>
-    </w:p>
-    <w:p>
-      <w:pPr>
-        <w:rPr>
-          <w:color w:val="A6A6A6" w:themeColor="background1" w:themeShade="A6"/>
-        </w:rPr>
-      </w:pPr>
-    </w:p>
-    <w:p>
-      <w:pPr>
-        <w:rPr>
-          <w:color w:val="A6A6A6" w:themeColor="background1" w:themeShade="A6"/>
-        </w:rPr>
-      </w:pPr>
-      <w:r>
-        <w:rPr>
-          <w:color w:val="A6A6A6" w:themeColor="background1" w:themeShade="A6"/>
-        </w:rPr>
-        <w:t>Create a new doc in the “Syncweave” shared folder on secure.sparkweave.com and start uploading test cases. I’ll review them when I have the time.*/</w:t>
+      <w:proofErr w:type="spellStart"/>
+      <w:r>
+        <w:t>Syncweave</w:t>
+      </w:r>
+      <w:proofErr w:type="spellEnd"/>
+      <w:r>
+        <w:t xml:space="preserve"> High Level Scenarios</w:t>
       </w:r>
     </w:p>
     <w:p>
       <w:pPr>
         <w:pStyle w:val="Heading1"/>
       </w:pPr>
+      <w:bookmarkStart w:id="0" w:name="_GoBack"/>
+      <w:bookmarkEnd w:id="0"/>
       <w:r>
         <w:t>High level scenarios:</w:t>
       </w:r>
@@ -189,8 +104,17 @@
       </w:r>
       <w:r>
         <w:tab/>
-        <w:t>Renaming  afile</w:t>
-      </w:r>
+      </w:r>
+      <w:proofErr w:type="gramStart"/>
+      <w:r>
+        <w:t xml:space="preserve">Renaming  </w:t>
+      </w:r>
+      <w:proofErr w:type="spellStart"/>
+      <w:r>
+        <w:t>afile</w:t>
+      </w:r>
+      <w:proofErr w:type="spellEnd"/>
+      <w:proofErr w:type="gramEnd"/>
     </w:p>
     <w:p>
       <w:r>
@@ -216,7 +140,96 @@
       </w:r>
       <w:r>
         <w:tab/>
-        <w:t>copying  a folder</w:t>
+      </w:r>
+      <w:proofErr w:type="gramStart"/>
+      <w:r>
+        <w:t>copying  a</w:t>
+      </w:r>
+      <w:proofErr w:type="gramEnd"/>
+      <w:r>
+        <w:t xml:space="preserve"> folder</w:t>
+      </w:r>
+    </w:p>
+    <w:p>
+      <w:r>
+        <w:t>-</w:t>
+      </w:r>
+      <w:r>
+        <w:tab/>
+        <w:t xml:space="preserve">Try all of the above for more than </w:t>
+      </w:r>
+      <w:proofErr w:type="gramStart"/>
+      <w:r>
+        <w:t>items .</w:t>
+      </w:r>
+      <w:proofErr w:type="gramEnd"/>
+    </w:p>
+    <w:p>
+      <w:r>
+        <w:t>- Unicode/</w:t>
+      </w:r>
+      <w:proofErr w:type="spellStart"/>
+      <w:r>
+        <w:t>Multicharacter</w:t>
+      </w:r>
+      <w:proofErr w:type="spellEnd"/>
+      <w:r>
+        <w:t xml:space="preserve"> testing- All windows illegal characters/file names/file lengths should be tested to make sure that the sync doesn't fail.</w:t>
+      </w:r>
+    </w:p>
+    <w:p>
+      <w:r>
+        <w:t>2.</w:t>
+      </w:r>
+      <w:r>
+        <w:tab/>
+        <w:t>Following actions on the client should produce results on all possible online clients &amp; server.</w:t>
+      </w:r>
+    </w:p>
+    <w:p/>
+    <w:p>
+      <w:r>
+        <w:t>-</w:t>
+      </w:r>
+      <w:r>
+        <w:tab/>
+        <w:t>Uploading files to base sync folder level.</w:t>
+      </w:r>
+    </w:p>
+    <w:p>
+      <w:r>
+        <w:t>-</w:t>
+      </w:r>
+      <w:r>
+        <w:tab/>
+        <w:t>Uploading files to sub folder level.</w:t>
+      </w:r>
+    </w:p>
+    <w:p>
+      <w:r>
+        <w:t>-</w:t>
+      </w:r>
+      <w:r>
+        <w:tab/>
+        <w:t>Creating new folders at base folder level and sub folder level.</w:t>
+      </w:r>
+    </w:p>
+    <w:p>
+      <w:r>
+        <w:t>-</w:t>
+      </w:r>
+      <w:r>
+        <w:tab/>
+        <w:t xml:space="preserve">Moving a folder </w:t>
+      </w:r>
+    </w:p>
+    <w:p>
+      <w:r>
+        <w:t>-</w:t>
+      </w:r>
+      <w:r>
+        <w:tab/>
+        <w:t>Moving a file</w:t>
       </w:r>
     </w:p>
     <w:p>
@@ -226,244 +239,247 @@
       </w:r>
       <w:r>
         <w:tab/>
-        <w:t>Try all of the above for more than items .</w:t>
-      </w:r>
-    </w:p>
-    <w:p>
-      <w:r>
-        <w:t>- Unicode/Multicharacter testing- All windows illegal characters/file names/file lengths should be tested to make sure that the sync doesn't fail.</w:t>
-      </w:r>
-    </w:p>
-    <w:p>
-      <w:r>
-        <w:t>2.</w:t>
-      </w:r>
-      <w:r>
-        <w:tab/>
-        <w:t>Following actions on the client should produce results on all possible online clients &amp; server.</w:t>
+        <w:t>Deleting a folder</w:t>
+      </w:r>
+    </w:p>
+    <w:p>
+      <w:r>
+        <w:t>-</w:t>
+      </w:r>
+      <w:r>
+        <w:tab/>
+        <w:t>deleting a file</w:t>
+      </w:r>
+    </w:p>
+    <w:p>
+      <w:r>
+        <w:t>-</w:t>
+      </w:r>
+      <w:r>
+        <w:tab/>
+      </w:r>
+      <w:proofErr w:type="gramStart"/>
+      <w:r>
+        <w:t xml:space="preserve">Renaming  </w:t>
+      </w:r>
+      <w:proofErr w:type="spellStart"/>
+      <w:r>
+        <w:t>afile</w:t>
+      </w:r>
+      <w:proofErr w:type="spellEnd"/>
+      <w:proofErr w:type="gramEnd"/>
+    </w:p>
+    <w:p>
+      <w:r>
+        <w:t>-</w:t>
+      </w:r>
+      <w:r>
+        <w:tab/>
+        <w:t>renaming a folder</w:t>
+      </w:r>
+    </w:p>
+    <w:p>
+      <w:r>
+        <w:t>-</w:t>
+      </w:r>
+      <w:r>
+        <w:tab/>
+        <w:t>copying a file</w:t>
+      </w:r>
+    </w:p>
+    <w:p>
+      <w:r>
+        <w:t>-</w:t>
+      </w:r>
+      <w:r>
+        <w:tab/>
+      </w:r>
+      <w:proofErr w:type="gramStart"/>
+      <w:r>
+        <w:t>copying  a</w:t>
+      </w:r>
+      <w:proofErr w:type="gramEnd"/>
+      <w:r>
+        <w:t xml:space="preserve"> folder</w:t>
+      </w:r>
+    </w:p>
+    <w:p>
+      <w:r>
+        <w:t>-</w:t>
+      </w:r>
+      <w:r>
+        <w:tab/>
+        <w:t xml:space="preserve">Try all of the above for more than </w:t>
+      </w:r>
+      <w:proofErr w:type="gramStart"/>
+      <w:r>
+        <w:t>items .</w:t>
+      </w:r>
+      <w:proofErr w:type="gramEnd"/>
+    </w:p>
+    <w:p>
+      <w:r>
+        <w:t>-</w:t>
+      </w:r>
+      <w:r>
+        <w:tab/>
+        <w:t>Unicode/</w:t>
+      </w:r>
+      <w:proofErr w:type="spellStart"/>
+      <w:r>
+        <w:t>Multicharacter</w:t>
+      </w:r>
+      <w:proofErr w:type="spellEnd"/>
+      <w:r>
+        <w:t xml:space="preserve"> testing- All windows illegal characters/file names/file lengths should be tested to make sure that the sync doesn't fail.</w:t>
       </w:r>
     </w:p>
     <w:p/>
     <w:p>
       <w:r>
-        <w:t>-</w:t>
-      </w:r>
-      <w:r>
-        <w:tab/>
-        <w:t>Uploading files to base sync folder level.</w:t>
-      </w:r>
-    </w:p>
-    <w:p>
-      <w:r>
-        <w:t>-</w:t>
-      </w:r>
-      <w:r>
-        <w:tab/>
-        <w:t>Uploading files to sub folder level.</w:t>
-      </w:r>
-    </w:p>
-    <w:p>
-      <w:r>
-        <w:t>-</w:t>
-      </w:r>
-      <w:r>
-        <w:tab/>
-        <w:t>Creating new folders at base folder level and sub folder level.</w:t>
-      </w:r>
-    </w:p>
-    <w:p>
-      <w:r>
-        <w:t>-</w:t>
-      </w:r>
-      <w:r>
-        <w:tab/>
-        <w:t xml:space="preserve">Moving a folder </w:t>
-      </w:r>
-    </w:p>
-    <w:p>
-      <w:r>
-        <w:t>-</w:t>
-      </w:r>
-      <w:r>
-        <w:tab/>
-        <w:t>Moving a file</w:t>
-      </w:r>
-    </w:p>
-    <w:p>
-      <w:r>
-        <w:t>-</w:t>
-      </w:r>
-      <w:r>
-        <w:tab/>
-        <w:t>Deleting a folder</w:t>
-      </w:r>
-    </w:p>
-    <w:p>
-      <w:r>
-        <w:t>-</w:t>
-      </w:r>
-      <w:r>
-        <w:tab/>
-        <w:t>deleting a file</w:t>
-      </w:r>
-    </w:p>
-    <w:p>
-      <w:r>
-        <w:t>-</w:t>
-      </w:r>
-      <w:r>
-        <w:tab/>
-        <w:t>Renaming  afile</w:t>
-      </w:r>
-    </w:p>
-    <w:p>
-      <w:r>
-        <w:t>-</w:t>
-      </w:r>
-      <w:r>
-        <w:tab/>
-        <w:t>renaming a folder</w:t>
-      </w:r>
-    </w:p>
-    <w:p>
-      <w:r>
-        <w:t>-</w:t>
-      </w:r>
-      <w:r>
-        <w:tab/>
-        <w:t>copying a file</w:t>
-      </w:r>
-    </w:p>
-    <w:p>
-      <w:r>
-        <w:t>-</w:t>
-      </w:r>
-      <w:r>
-        <w:tab/>
-        <w:t>copying  a folder</w:t>
-      </w:r>
-    </w:p>
-    <w:p>
-      <w:r>
-        <w:t>-</w:t>
-      </w:r>
-      <w:r>
-        <w:tab/>
-        <w:t>Try all of the above for more than items .</w:t>
-      </w:r>
-    </w:p>
-    <w:p>
-      <w:r>
-        <w:t>-</w:t>
-      </w:r>
-      <w:r>
-        <w:tab/>
-        <w:t>Unicode/Multicharacter testing- All windows illegal characters/file names/file lengths should be tested to make sure that the sync doesn't fail.</w:t>
+        <w:t>3. Here’s a list of the bulk single server- single client scenarios/test cases. Changes will be made in a single direction only .In the sense at a given point of time changes will be made either on the client side or the server side. (Will be split /organized later)</w:t>
+      </w:r>
+    </w:p>
+    <w:p>
+      <w:r>
+        <w:t xml:space="preserve"> </w:t>
+      </w:r>
+    </w:p>
+    <w:p>
+      <w:proofErr w:type="gramStart"/>
+      <w:r>
+        <w:t>o</w:t>
+      </w:r>
+      <w:proofErr w:type="gramEnd"/>
+      <w:r>
+        <w:tab/>
+        <w:t>Creating files under the base sync folder.</w:t>
       </w:r>
     </w:p>
     <w:p/>
     <w:p>
       <w:r>
-        <w:t>3. Here’s a list of the bulk single server- single client scenarios/test cases. Changes will be made in a single direction only .In the sense at a given point of time changes will be made either on the client side or the server side. (Will be split /organized later)</w:t>
-      </w:r>
-    </w:p>
-    <w:p>
+        <w:t>-</w:t>
+      </w:r>
+      <w:r>
+        <w:tab/>
+        <w:t xml:space="preserve">1 a) renaming, deleting, copying, </w:t>
+      </w:r>
+      <w:proofErr w:type="spellStart"/>
+      <w:r>
+        <w:t>rar</w:t>
+      </w:r>
+      <w:proofErr w:type="spellEnd"/>
+      <w:r>
+        <w:t>/zip these files created under the base sync folder. All these changes need to be pushed to the server side.</w:t>
+      </w:r>
+    </w:p>
+    <w:p/>
+    <w:p>
+      <w:proofErr w:type="gramStart"/>
+      <w:r>
+        <w:t>o</w:t>
+      </w:r>
+      <w:proofErr w:type="gramEnd"/>
+      <w:r>
+        <w:tab/>
+        <w:t>Creating folders under the base sync folder.</w:t>
+      </w:r>
+    </w:p>
+    <w:p/>
+    <w:p>
+      <w:r>
+        <w:t>-</w:t>
+      </w:r>
+      <w:r>
+        <w:tab/>
+        <w:t>2 a</w:t>
+      </w:r>
+      <w:proofErr w:type="gramStart"/>
+      <w:r>
+        <w:t xml:space="preserve">)  </w:t>
+      </w:r>
+      <w:proofErr w:type="spellStart"/>
+      <w:r>
+        <w:t>renaiming,deleteing,copying,rar</w:t>
+      </w:r>
+      <w:proofErr w:type="spellEnd"/>
+      <w:proofErr w:type="gramEnd"/>
+      <w:r>
+        <w:t>/zip these folders created under the base sync folder. All these changes need to be pushed to the server side.</w:t>
+      </w:r>
+    </w:p>
+    <w:p/>
+    <w:p>
+      <w:proofErr w:type="gramStart"/>
+      <w:r>
+        <w:t>o</w:t>
+      </w:r>
+      <w:proofErr w:type="gramEnd"/>
+      <w:r>
+        <w:tab/>
+        <w:t>moving files and folders - files and folders at the base sync folder level need to be moved to other folders and sub folders .These changes need to be pushed to the server.</w:t>
+      </w:r>
+    </w:p>
+    <w:p/>
+    <w:p>
+      <w:proofErr w:type="gramStart"/>
+      <w:r>
+        <w:t>o</w:t>
+      </w:r>
+      <w:proofErr w:type="gramEnd"/>
+      <w:r>
+        <w:tab/>
+        <w:t>deleting the base sync folder.</w:t>
+      </w:r>
+    </w:p>
+    <w:p>
+      <w:proofErr w:type="gramStart"/>
+      <w:r>
+        <w:lastRenderedPageBreak/>
+        <w:t>o</w:t>
+      </w:r>
+      <w:proofErr w:type="gramEnd"/>
+      <w:r>
+        <w:tab/>
+        <w:t>deleting the "web uploads" folder.</w:t>
+      </w:r>
+    </w:p>
+    <w:p>
+      <w:proofErr w:type="gramStart"/>
+      <w:r>
+        <w:t>o</w:t>
+      </w:r>
+      <w:proofErr w:type="gramEnd"/>
+      <w:r>
+        <w:tab/>
+        <w:t>deleting the "from email" folder.</w:t>
+      </w:r>
+    </w:p>
+    <w:p/>
+    <w:p>
+      <w:proofErr w:type="gramStart"/>
+      <w:r>
+        <w:t>o</w:t>
+      </w:r>
+      <w:proofErr w:type="gramEnd"/>
+      <w:r>
+        <w:tab/>
+        <w:t>testing large files :files up</w:t>
+      </w:r>
       <w:r>
         <w:t xml:space="preserve"> </w:t>
       </w:r>
-    </w:p>
-    <w:p>
-      <w:r>
-        <w:t>o</w:t>
-      </w:r>
-      <w:r>
-        <w:tab/>
-        <w:t>Creating files under the base sync folder.</w:t>
-      </w:r>
-    </w:p>
-    <w:p/>
-    <w:p>
-      <w:r>
-        <w:lastRenderedPageBreak/>
-        <w:t>-</w:t>
-      </w:r>
-      <w:r>
-        <w:tab/>
-        <w:t>1 a) renaming, deleting, copying, rar/zip these files created under the base sync folder. All these changes need to be pushed to the server side.</w:t>
-      </w:r>
-    </w:p>
-    <w:p/>
-    <w:p>
-      <w:r>
-        <w:t>o</w:t>
-      </w:r>
-      <w:r>
-        <w:tab/>
-        <w:t>Creating folders under the base sync folder.</w:t>
-      </w:r>
-    </w:p>
-    <w:p/>
-    <w:p>
-      <w:r>
-        <w:t>-</w:t>
-      </w:r>
-      <w:r>
-        <w:tab/>
-        <w:t>2 a)  renaiming,deleteing,copying,rar/zip these folders created under the base sync folder. All these changes need to be pushed to the server side.</w:t>
-      </w:r>
-    </w:p>
-    <w:p/>
-    <w:p>
-      <w:r>
-        <w:t>o</w:t>
-      </w:r>
-      <w:r>
-        <w:tab/>
-        <w:t>moving files and folders - files and folders at the base sync folder level need to be moved to other folders and sub folders .These changes need to be pushed to the server.</w:t>
-      </w:r>
-    </w:p>
-    <w:p/>
-    <w:p>
-      <w:r>
-        <w:t>o</w:t>
-      </w:r>
-      <w:r>
-        <w:tab/>
-        <w:t>deleting the base sync folder.</w:t>
-      </w:r>
-    </w:p>
-    <w:p>
-      <w:r>
-        <w:t>o</w:t>
-      </w:r>
-      <w:r>
-        <w:tab/>
-        <w:t>deleting the "web uploads" folder.</w:t>
-      </w:r>
-    </w:p>
-    <w:p>
-      <w:r>
-        <w:t>o</w:t>
-      </w:r>
-      <w:r>
-        <w:tab/>
-        <w:t>deleting the "from email" folder.</w:t>
-      </w:r>
-    </w:p>
-    <w:p/>
-    <w:p>
-      <w:r>
-        <w:t>o</w:t>
-      </w:r>
-      <w:r>
-        <w:tab/>
-        <w:t>testing large files :files up</w:t>
-      </w:r>
-      <w:r>
-        <w:t xml:space="preserve"> </w:t>
-      </w:r>
-      <w:r>
-        <w:t>to ?? size need to be tested.</w:t>
+      <w:r>
+        <w:t xml:space="preserve">to ?? </w:t>
+      </w:r>
+      <w:proofErr w:type="gramStart"/>
+      <w:r>
+        <w:t>size</w:t>
+      </w:r>
+      <w:proofErr w:type="gramEnd"/>
+      <w:r>
+        <w:t xml:space="preserve"> need to be tested.</w:t>
       </w:r>
     </w:p>
     <w:p/>
@@ -475,8 +491,13 @@
           <w:numId w:val="4"/>
         </w:numPr>
       </w:pPr>
-      <w:r>
-        <w:t xml:space="preserve">files </w:t>
+      <w:proofErr w:type="gramStart"/>
+      <w:r>
+        <w:t>files</w:t>
+      </w:r>
+      <w:proofErr w:type="gramEnd"/>
+      <w:r>
+        <w:t xml:space="preserve"> </w:t>
       </w:r>
       <w:r>
         <w:t>deleted</w:t>
@@ -582,11 +603,8 @@
     </w:p>
     <w:p>
       <w:r>
-        <w:lastRenderedPageBreak/>
         <w:t xml:space="preserve">5. </w:t>
       </w:r>
-      <w:bookmarkStart w:id="0" w:name="_GoBack"/>
-      <w:bookmarkEnd w:id="0"/>
     </w:p>
     <w:p/>
     <w:p/>

</xml_diff>